<commit_message>
modified and new  documents
</commit_message>
<xml_diff>
--- a/master/documents/stream_data/how_to_stream_data.docx
+++ b/master/documents/stream_data/how_to_stream_data.docx
@@ -74,47 +74,51 @@
           <w:szCs w:val="72"/>
           <w:u w:val="none"/>
         </w:rPr>
-        <w:t>How to Access Live Tracking Data of Boat</w:t>
-      </w:r>
-    </w:p>
-    <w:p>
-      <w:pPr>
-        <w:pStyle w:val="Normal"/>
-        <w:jc w:val="left"/>
-        <w:rPr>
-          <w:rFonts w:ascii="FreeSans" w:hAnsi="FreeSans"/>
-          <w:b/>
-          <w:b/>
-          <w:bCs/>
-          <w:sz w:val="24"/>
-          <w:szCs w:val="24"/>
-          <w:u w:val="none"/>
-        </w:rPr>
-      </w:pPr>
-      <w:r>
-        <w:rPr>
-          <w:rFonts w:ascii="FreeSans" w:hAnsi="FreeSans"/>
-          <w:b/>
-          <w:bCs/>
-          <w:sz w:val="24"/>
-          <w:szCs w:val="24"/>
-          <w:u w:val="none"/>
-        </w:rPr>
-      </w:r>
-    </w:p>
-    <w:p>
-      <w:pPr>
-        <w:pStyle w:val="Normal"/>
-        <w:jc w:val="left"/>
-        <w:rPr>
-          <w:rFonts w:ascii="FreeSans" w:hAnsi="FreeSans"/>
-          <w:b/>
-          <w:b/>
-          <w:bCs/>
-          <w:sz w:val="24"/>
-          <w:szCs w:val="24"/>
-          <w:u w:val="none"/>
-        </w:rPr>
+        <w:t>H</w:t>
+      </w:r>
+      <w:r>
+        <w:rPr>
+          <w:rFonts w:ascii="FreeSans" w:hAnsi="FreeSans"/>
+          <w:b/>
+          <w:bCs/>
+          <w:color w:val="3333FF"/>
+          <w:sz w:val="72"/>
+          <w:szCs w:val="72"/>
+          <w:u w:val="none"/>
+        </w:rPr>
+        <w:t>ow to Access Live Tracking Data of Boat</w:t>
+      </w:r>
+    </w:p>
+    <w:p>
+      <w:pPr>
+        <w:pStyle w:val="Normal"/>
+        <w:jc w:val="left"/>
+        <w:rPr>
+          <w:rFonts w:ascii="FreeSans" w:hAnsi="FreeSans"/>
+          <w:b/>
+          <w:b/>
+          <w:bCs/>
+          <w:sz w:val="24"/>
+          <w:szCs w:val="24"/>
+          <w:u w:val="none"/>
+        </w:rPr>
+      </w:pPr>
+      <w:r>
+        <w:rPr>
+          <w:rFonts w:ascii="FreeSans" w:hAnsi="FreeSans"/>
+          <w:b/>
+          <w:bCs/>
+          <w:sz w:val="24"/>
+          <w:szCs w:val="24"/>
+          <w:u w:val="none"/>
+        </w:rPr>
+      </w:r>
+    </w:p>
+    <w:p>
+      <w:pPr>
+        <w:pStyle w:val="Normal"/>
+        <w:jc w:val="left"/>
+        <w:rPr/>
       </w:pPr>
       <w:r>
         <w:drawing>
@@ -144,7 +148,7 @@
                   </pic:nvPicPr>
                   <pic:blipFill>
                     <a:blip r:embed="rId3"/>
-                    <a:srcRect l="40944" t="4148" r="51793" b="75229"/>
+                    <a:srcRect l="40949" t="4148" r="51801" b="75240"/>
                     <a:stretch>
                       <a:fillRect/>
                     </a:stretch>
@@ -178,7 +182,18 @@
           <w:szCs w:val="24"/>
           <w:u w:val="none"/>
         </w:rPr>
-        <w:t xml:space="preserve">Who is this for : </w:t>
+        <w:t>W</w:t>
+      </w:r>
+      <w:r>
+        <w:rPr>
+          <w:rFonts w:ascii="FreeSans" w:hAnsi="FreeSans"/>
+          <w:b/>
+          <w:bCs/>
+          <w:sz w:val="24"/>
+          <w:szCs w:val="24"/>
+          <w:u w:val="none"/>
+        </w:rPr>
+        <w:t xml:space="preserve">ho is this for : </w:t>
       </w:r>
       <w:r>
         <w:rPr>
@@ -190,6 +205,53 @@
           <w:u w:val="none"/>
         </w:rPr>
         <w:t xml:space="preserve"> This guide shows how one can access data live from the tracking device on a boat during the launch. You can access this data on any device that has an internet connection and a web browser. </w:t>
+      </w:r>
+    </w:p>
+    <w:p>
+      <w:pPr>
+        <w:pStyle w:val="Normal"/>
+        <w:jc w:val="left"/>
+        <w:rPr>
+          <w:rFonts w:ascii="FreeSans" w:hAnsi="FreeSans"/>
+          <w:b/>
+          <w:b/>
+          <w:bCs/>
+          <w:sz w:val="24"/>
+          <w:szCs w:val="24"/>
+          <w:u w:val="none"/>
+        </w:rPr>
+      </w:pPr>
+      <w:r>
+        <w:rPr/>
+      </w:r>
+    </w:p>
+    <w:p>
+      <w:pPr>
+        <w:pStyle w:val="Normal"/>
+        <w:jc w:val="left"/>
+        <w:rPr/>
+      </w:pPr>
+      <w:r>
+        <w:rPr>
+          <w:rFonts w:ascii="FreeSans" w:hAnsi="FreeSans"/>
+          <w:b/>
+          <w:bCs/>
+          <w:sz w:val="24"/>
+          <w:szCs w:val="24"/>
+          <w:u w:val="none"/>
+        </w:rPr>
+        <w:t xml:space="preserve">Supported Devices: </w:t>
+      </w:r>
+      <w:r>
+        <w:rPr>
+          <w:rFonts w:ascii="FreeSans" w:hAnsi="FreeSans"/>
+          <w:b w:val="false"/>
+          <w:bCs w:val="false"/>
+          <w:sz w:val="24"/>
+          <w:szCs w:val="24"/>
+          <w:u w:val="none"/>
+        </w:rPr>
+        <w:t>Any device with a web browser</w:t>
       </w:r>
     </w:p>
     <w:p>
@@ -237,7 +299,7 @@
       <w:hyperlink r:id="rId4">
         <w:r>
           <w:rPr>
-            <w:rStyle w:val="VisitedInternetLink"/>
+            <w:rStyle w:val="InternetLink"/>
           </w:rPr>
           <w:t>https://www.initialstate.com/</w:t>
         </w:r>
@@ -324,69 +386,39 @@
           <w:szCs w:val="24"/>
           <w:u w:val="none"/>
         </w:rPr>
-        <w:t xml:space="preserve"> button on the top </w:t>
-      </w:r>
-      <w:r>
-        <w:rPr>
-          <w:rFonts w:ascii="FreeSans" w:hAnsi="FreeSans"/>
-          <w:b w:val="false"/>
-          <w:bCs w:val="false"/>
-          <w:sz w:val="24"/>
-          <w:szCs w:val="24"/>
-          <w:u w:val="none"/>
-        </w:rPr>
-        <w:t>right</w:t>
-      </w:r>
-      <w:r>
-        <w:rPr>
-          <w:rFonts w:ascii="FreeSans" w:hAnsi="FreeSans"/>
-          <w:b w:val="false"/>
-          <w:bCs w:val="false"/>
-          <w:sz w:val="24"/>
-          <w:szCs w:val="24"/>
-          <w:u w:val="none"/>
-        </w:rPr>
-        <w:t xml:space="preserve">. </w:t>
-      </w:r>
-    </w:p>
-    <w:p>
-      <w:pPr>
-        <w:pStyle w:val="Normal"/>
-        <w:jc w:val="left"/>
-        <w:rPr>
-          <w:rFonts w:ascii="FreeSans" w:hAnsi="FreeSans"/>
-          <w:b w:val="false"/>
-          <w:b w:val="false"/>
-          <w:bCs w:val="false"/>
-          <w:sz w:val="24"/>
-          <w:szCs w:val="24"/>
-          <w:u w:val="none"/>
-        </w:rPr>
-      </w:pPr>
-      <w:r>
-        <w:rPr>
-          <w:rFonts w:ascii="FreeSans" w:hAnsi="FreeSans"/>
-          <w:b w:val="false"/>
-          <w:bCs w:val="false"/>
-          <w:sz w:val="24"/>
-          <w:szCs w:val="24"/>
-          <w:u w:val="none"/>
-        </w:rPr>
-      </w:r>
-    </w:p>
-    <w:p>
-      <w:pPr>
-        <w:pStyle w:val="Normal"/>
-        <w:jc w:val="left"/>
-        <w:rPr>
-          <w:rFonts w:ascii="FreeSans" w:hAnsi="FreeSans"/>
-          <w:b w:val="false"/>
-          <w:b w:val="false"/>
-          <w:bCs w:val="false"/>
-          <w:sz w:val="24"/>
-          <w:szCs w:val="24"/>
-          <w:u w:val="none"/>
-        </w:rPr>
+        <w:t xml:space="preserve"> button on the top right. </w:t>
+      </w:r>
+    </w:p>
+    <w:p>
+      <w:pPr>
+        <w:pStyle w:val="Normal"/>
+        <w:jc w:val="left"/>
+        <w:rPr>
+          <w:rFonts w:ascii="FreeSans" w:hAnsi="FreeSans"/>
+          <w:b w:val="false"/>
+          <w:b w:val="false"/>
+          <w:bCs w:val="false"/>
+          <w:sz w:val="24"/>
+          <w:szCs w:val="24"/>
+          <w:u w:val="none"/>
+        </w:rPr>
+      </w:pPr>
+      <w:r>
+        <w:rPr>
+          <w:rFonts w:ascii="FreeSans" w:hAnsi="FreeSans"/>
+          <w:b w:val="false"/>
+          <w:bCs w:val="false"/>
+          <w:sz w:val="24"/>
+          <w:szCs w:val="24"/>
+          <w:u w:val="none"/>
+        </w:rPr>
+      </w:r>
+    </w:p>
+    <w:p>
+      <w:pPr>
+        <w:pStyle w:val="Normal"/>
+        <w:jc w:val="left"/>
+        <w:rPr/>
       </w:pPr>
       <w:r>
         <w:rPr>
@@ -442,18 +474,7 @@
         <w:tab/>
         <w:tab/>
         <w:tab/>
-        <w:t xml:space="preserve">  Pasword : nicholsboats1</w:t>
-      </w:r>
-      <w:r>
-        <w:rPr>
-          <w:rFonts w:ascii="FreeSans" w:hAnsi="FreeSans"/>
-          <w:b w:val="false"/>
-          <w:bCs w:val="false"/>
-          <w:sz w:val="24"/>
-          <w:szCs w:val="24"/>
-          <w:u w:val="none"/>
-        </w:rPr>
-        <w:t>23</w:t>
+        <w:t xml:space="preserve">  Pasword : nicholsboats123</w:t>
       </w:r>
     </w:p>
     <w:p>
@@ -523,7 +544,7 @@
                   </pic:nvPicPr>
                   <pic:blipFill>
                     <a:blip r:embed="rId6"/>
-                    <a:srcRect l="2214" t="5163" r="84134" b="76628"/>
+                    <a:srcRect l="2214" t="5163" r="84146" b="76643"/>
                     <a:stretch>
                       <a:fillRect/>
                     </a:stretch>
@@ -557,7 +578,18 @@
           <w:szCs w:val="24"/>
           <w:u w:val="none"/>
         </w:rPr>
-        <w:t xml:space="preserve">4. Once loged in, you will see a section on the left showing all the streaming buckets. Click on </w:t>
+        <w:t>4</w:t>
+      </w:r>
+      <w:r>
+        <w:rPr>
+          <w:rFonts w:ascii="FreeSans" w:hAnsi="FreeSans"/>
+          <w:b w:val="false"/>
+          <w:bCs w:val="false"/>
+          <w:sz w:val="24"/>
+          <w:szCs w:val="24"/>
+          <w:u w:val="none"/>
+        </w:rPr>
+        <w:t xml:space="preserve">. Once loged in, you will see a section on the left showing all the streaming buckets. Click on </w:t>
       </w:r>
       <w:r>
         <w:rPr>
@@ -721,7 +753,7 @@
                   </pic:nvPicPr>
                   <pic:blipFill>
                     <a:blip r:embed="rId7"/>
-                    <a:srcRect l="20334" t="14538" r="56608" b="58849"/>
+                    <a:srcRect l="20337" t="14538" r="56615" b="58856"/>
                     <a:stretch>
                       <a:fillRect/>
                     </a:stretch>
@@ -943,58 +975,39 @@
           <w:szCs w:val="24"/>
           <w:u w:val="none"/>
         </w:rPr>
-        <w:t xml:space="preserve">6. The numbers beside the </w:t>
-      </w:r>
-      <w:r>
-        <w:rPr>
-          <w:rFonts w:ascii="FreeSans" w:hAnsi="FreeSans"/>
-          <w:b w:val="false"/>
-          <w:bCs w:val="false"/>
-          <w:sz w:val="24"/>
-          <w:szCs w:val="24"/>
-          <w:u w:val="none"/>
-        </w:rPr>
-        <w:t>colored dots are the latest stream and the graphs are the historic values of each numeric parameter.</w:t>
-      </w:r>
-    </w:p>
-    <w:p>
-      <w:pPr>
-        <w:pStyle w:val="Normal"/>
-        <w:jc w:val="left"/>
-        <w:rPr>
-          <w:rFonts w:ascii="FreeSans" w:hAnsi="FreeSans"/>
-          <w:b w:val="false"/>
-          <w:b w:val="false"/>
-          <w:bCs w:val="false"/>
-          <w:sz w:val="24"/>
-          <w:szCs w:val="24"/>
-          <w:u w:val="none"/>
-        </w:rPr>
-      </w:pPr>
-      <w:r>
-        <w:rPr>
-          <w:rFonts w:ascii="FreeSans" w:hAnsi="FreeSans"/>
-          <w:b w:val="false"/>
-          <w:bCs w:val="false"/>
-          <w:sz w:val="24"/>
-          <w:szCs w:val="24"/>
-          <w:u w:val="none"/>
-        </w:rPr>
-      </w:r>
-    </w:p>
-    <w:p>
-      <w:pPr>
-        <w:pStyle w:val="Normal"/>
-        <w:jc w:val="left"/>
-        <w:rPr>
-          <w:rFonts w:ascii="FreeSans" w:hAnsi="FreeSans"/>
-          <w:b w:val="false"/>
-          <w:b w:val="false"/>
-          <w:bCs w:val="false"/>
-          <w:sz w:val="24"/>
-          <w:szCs w:val="24"/>
-          <w:u w:val="none"/>
-        </w:rPr>
+        <w:t>6. The numbers beside the colored dots are the latest stream and the graphs are the historic values of each numeric parameter.</w:t>
+      </w:r>
+    </w:p>
+    <w:p>
+      <w:pPr>
+        <w:pStyle w:val="Normal"/>
+        <w:jc w:val="left"/>
+        <w:rPr>
+          <w:rFonts w:ascii="FreeSans" w:hAnsi="FreeSans"/>
+          <w:b w:val="false"/>
+          <w:b w:val="false"/>
+          <w:bCs w:val="false"/>
+          <w:sz w:val="24"/>
+          <w:szCs w:val="24"/>
+          <w:u w:val="none"/>
+        </w:rPr>
+      </w:pPr>
+      <w:r>
+        <w:rPr>
+          <w:rFonts w:ascii="FreeSans" w:hAnsi="FreeSans"/>
+          <w:b w:val="false"/>
+          <w:bCs w:val="false"/>
+          <w:sz w:val="24"/>
+          <w:szCs w:val="24"/>
+          <w:u w:val="none"/>
+        </w:rPr>
+      </w:r>
+    </w:p>
+    <w:p>
+      <w:pPr>
+        <w:pStyle w:val="Normal"/>
+        <w:jc w:val="left"/>
+        <w:rPr/>
       </w:pPr>
       <w:r>
         <w:rPr>
@@ -1015,6 +1028,7 @@
       <w:pgNumType w:fmt="decimal"/>
       <w:formProt w:val="false"/>
       <w:textDirection w:val="lrTb"/>
+      <w:docGrid w:type="default" w:linePitch="240" w:charSpace="4294961151"/>
     </w:sectPr>
   </w:body>
 </w:document>
@@ -1026,15 +1040,12 @@
     <w:rPrDefault>
       <w:rPr>
         <w:rFonts w:ascii="Liberation Serif" w:hAnsi="Liberation Serif" w:eastAsia="Noto Sans CJK SC Regular" w:cs="FreeSans"/>
-        <w:sz w:val="24"/>
         <w:szCs w:val="24"/>
         <w:lang w:val="en-CA" w:eastAsia="zh-CN" w:bidi="hi-IN"/>
       </w:rPr>
     </w:rPrDefault>
     <w:pPrDefault>
-      <w:pPr>
-        <w:widowControl/>
-      </w:pPr>
+      <w:pPr/>
     </w:pPrDefault>
   </w:docDefaults>
   <w:style w:type="paragraph" w:styleId="Normal">
@@ -1042,14 +1053,13 @@
     <w:qFormat/>
     <w:pPr>
       <w:widowControl/>
-      <w:kinsoku w:val="true"/>
-      <w:overflowPunct w:val="true"/>
-      <w:autoSpaceDE w:val="true"/>
+      <w:overflowPunct w:val="false"/>
       <w:bidi w:val="0"/>
+      <w:jc w:val="left"/>
     </w:pPr>
     <w:rPr>
       <w:rFonts w:ascii="Liberation Serif" w:hAnsi="Liberation Serif" w:eastAsia="Noto Sans CJK SC Regular" w:cs="FreeSans"/>
-      <w:color w:val="auto"/>
+      <w:color w:val="00000A"/>
       <w:sz w:val="24"/>
       <w:szCs w:val="24"/>
       <w:lang w:val="en-CA" w:eastAsia="zh-CN" w:bidi="hi-IN"/>

</xml_diff>